<commit_message>
added to user manual that python is needed
</commit_message>
<xml_diff>
--- a/documentation/User Manual.docx
+++ b/documentation/User Manual.docx
@@ -1,6 +1,6 @@
 
 <file path=word/document.xml><?xml version="1.0" encoding="utf-8"?>
-<w:document xmlns:wpc="http://schemas.microsoft.com/office/word/2010/wordprocessingCanvas" xmlns:mc="http://schemas.openxmlformats.org/markup-compatibility/2006" xmlns:o="urn:schemas-microsoft-com:office:office" xmlns:r="http://schemas.openxmlformats.org/officeDocument/2006/relationships" xmlns:m="http://schemas.openxmlformats.org/officeDocument/2006/math" xmlns:v="urn:schemas-microsoft-com:vml" xmlns:wp14="http://schemas.microsoft.com/office/word/2010/wordprocessingDrawing" xmlns:wp="http://schemas.openxmlformats.org/drawingml/2006/wordprocessingDrawing" xmlns:w10="urn:schemas-microsoft-com:office:word" xmlns:w="http://schemas.openxmlformats.org/wordprocessingml/2006/main" xmlns:w14="http://schemas.microsoft.com/office/word/2010/wordml" xmlns:w15="http://schemas.microsoft.com/office/word/2012/wordml" xmlns:wpg="http://schemas.microsoft.com/office/word/2010/wordprocessingGroup" xmlns:wpi="http://schemas.microsoft.com/office/word/2010/wordprocessingInk" xmlns:wne="http://schemas.microsoft.com/office/word/2006/wordml" xmlns:wps="http://schemas.microsoft.com/office/word/2010/wordprocessingShape" mc:Ignorable="w14 w15 wp14">
+<w:document xmlns:wpc="http://schemas.microsoft.com/office/word/2010/wordprocessingCanvas" xmlns:mo="http://schemas.microsoft.com/office/mac/office/2008/main" xmlns:mc="http://schemas.openxmlformats.org/markup-compatibility/2006" xmlns:mv="urn:schemas-microsoft-com:mac:vml" xmlns:o="urn:schemas-microsoft-com:office:office" xmlns:r="http://schemas.openxmlformats.org/officeDocument/2006/relationships" xmlns:m="http://schemas.openxmlformats.org/officeDocument/2006/math" xmlns:v="urn:schemas-microsoft-com:vml" xmlns:wp14="http://schemas.microsoft.com/office/word/2010/wordprocessingDrawing" xmlns:wp="http://schemas.openxmlformats.org/drawingml/2006/wordprocessingDrawing" xmlns:w10="urn:schemas-microsoft-com:office:word" xmlns:w="http://schemas.openxmlformats.org/wordprocessingml/2006/main" xmlns:w14="http://schemas.microsoft.com/office/word/2010/wordml" xmlns:w15="http://schemas.microsoft.com/office/word/2012/wordml" xmlns:wpg="http://schemas.microsoft.com/office/word/2010/wordprocessingGroup" xmlns:wpi="http://schemas.microsoft.com/office/word/2010/wordprocessingInk" xmlns:wne="http://schemas.microsoft.com/office/word/2006/wordml" xmlns:wps="http://schemas.microsoft.com/office/word/2010/wordprocessingShape" mc:Ignorable="w14 w15 wp14">
   <w:body>
     <w:p>
       <w:pPr>
@@ -226,6 +226,48 @@
     </w:p>
     <w:p>
       <w:pPr>
+        <w:pStyle w:val="ListParagraph"/>
+        <w:numPr>
+          <w:ilvl w:val="0"/>
+          <w:numId w:val="1"/>
+        </w:numPr>
+        <w:rPr>
+          <w:sz w:val="24"/>
+          <w:szCs w:val="24"/>
+        </w:rPr>
+      </w:pPr>
+      <w:r>
+        <w:rPr>
+          <w:sz w:val="24"/>
+          <w:szCs w:val="24"/>
+        </w:rPr>
+        <w:t>Python – Programming language that backend is based on</w:t>
+      </w:r>
+    </w:p>
+    <w:p>
+      <w:pPr>
+        <w:pStyle w:val="ListParagraph"/>
+        <w:numPr>
+          <w:ilvl w:val="0"/>
+          <w:numId w:val="1"/>
+        </w:numPr>
+        <w:rPr>
+          <w:sz w:val="24"/>
+          <w:szCs w:val="24"/>
+        </w:rPr>
+      </w:pPr>
+      <w:r>
+        <w:rPr>
+          <w:sz w:val="24"/>
+          <w:szCs w:val="24"/>
+        </w:rPr>
+        <w:t>SQLite – The database type</w:t>
+      </w:r>
+      <w:bookmarkStart w:id="0" w:name="_GoBack"/>
+      <w:bookmarkEnd w:id="0"/>
+    </w:p>
+    <w:p>
+      <w:pPr>
         <w:rPr>
           <w:b/>
           <w:i/>
@@ -365,8 +407,6 @@
         </w:rPr>
         <w:t xml:space="preserve">(the period key) </w:t>
       </w:r>
-      <w:bookmarkStart w:id="0" w:name="_GoBack"/>
-      <w:bookmarkEnd w:id="0"/>
       <w:r>
         <w:rPr>
           <w:sz w:val="24"/>
@@ -400,8 +440,8 @@
 </file>
 
 <file path=word/numbering.xml><?xml version="1.0" encoding="utf-8"?>
-<w:numbering xmlns:wpc="http://schemas.microsoft.com/office/word/2010/wordprocessingCanvas" xmlns:mc="http://schemas.openxmlformats.org/markup-compatibility/2006" xmlns:o="urn:schemas-microsoft-com:office:office" xmlns:r="http://schemas.openxmlformats.org/officeDocument/2006/relationships" xmlns:m="http://schemas.openxmlformats.org/officeDocument/2006/math" xmlns:v="urn:schemas-microsoft-com:vml" xmlns:wp14="http://schemas.microsoft.com/office/word/2010/wordprocessingDrawing" xmlns:wp="http://schemas.openxmlformats.org/drawingml/2006/wordprocessingDrawing" xmlns:w10="urn:schemas-microsoft-com:office:word" xmlns:w="http://schemas.openxmlformats.org/wordprocessingml/2006/main" xmlns:w14="http://schemas.microsoft.com/office/word/2010/wordml" xmlns:w15="http://schemas.microsoft.com/office/word/2012/wordml" xmlns:wpg="http://schemas.microsoft.com/office/word/2010/wordprocessingGroup" xmlns:wpi="http://schemas.microsoft.com/office/word/2010/wordprocessingInk" xmlns:wne="http://schemas.microsoft.com/office/word/2006/wordml" xmlns:wps="http://schemas.microsoft.com/office/word/2010/wordprocessingShape" mc:Ignorable="w14 w15 wp14">
-  <w:abstractNum w:abstractNumId="0" w15:restartNumberingAfterBreak="0">
+<w:numbering xmlns:wpc="http://schemas.microsoft.com/office/word/2010/wordprocessingCanvas" xmlns:mo="http://schemas.microsoft.com/office/mac/office/2008/main" xmlns:mc="http://schemas.openxmlformats.org/markup-compatibility/2006" xmlns:mv="urn:schemas-microsoft-com:mac:vml" xmlns:o="urn:schemas-microsoft-com:office:office" xmlns:r="http://schemas.openxmlformats.org/officeDocument/2006/relationships" xmlns:m="http://schemas.openxmlformats.org/officeDocument/2006/math" xmlns:v="urn:schemas-microsoft-com:vml" xmlns:wp14="http://schemas.microsoft.com/office/word/2010/wordprocessingDrawing" xmlns:wp="http://schemas.openxmlformats.org/drawingml/2006/wordprocessingDrawing" xmlns:w10="urn:schemas-microsoft-com:office:word" xmlns:w="http://schemas.openxmlformats.org/wordprocessingml/2006/main" xmlns:w14="http://schemas.microsoft.com/office/word/2010/wordml" xmlns:w15="http://schemas.microsoft.com/office/word/2012/wordml" xmlns:wpg="http://schemas.microsoft.com/office/word/2010/wordprocessingGroup" xmlns:wpi="http://schemas.microsoft.com/office/word/2010/wordprocessingInk" xmlns:wne="http://schemas.microsoft.com/office/word/2006/wordml" xmlns:wps="http://schemas.microsoft.com/office/word/2010/wordprocessingShape" mc:Ignorable="w14 w15 wp14">
+  <w:abstractNum w:abstractNumId="0">
     <w:nsid w:val="0B1015F6"/>
     <w:multiLevelType w:val="hybridMultilevel"/>
     <w:tmpl w:val="6158FD12"/>
@@ -490,7 +530,7 @@
       </w:pPr>
     </w:lvl>
   </w:abstractNum>
-  <w:abstractNum w:abstractNumId="1" w15:restartNumberingAfterBreak="0">
+  <w:abstractNum w:abstractNumId="1">
     <w:nsid w:val="7E5849E6"/>
     <w:multiLevelType w:val="hybridMultilevel"/>
     <w:tmpl w:val="27B80376"/>
@@ -605,7 +645,7 @@
       </w:pPr>
     </w:pPrDefault>
   </w:docDefaults>
-  <w:latentStyles w:defLockedState="0" w:defUIPriority="99" w:defSemiHidden="0" w:defUnhideWhenUsed="0" w:defQFormat="0" w:count="371">
+  <w:latentStyles w:defLockedState="0" w:defUIPriority="99" w:defSemiHidden="0" w:defUnhideWhenUsed="0" w:defQFormat="0" w:count="380">
     <w:lsdException w:name="Normal" w:uiPriority="0" w:qFormat="1"/>
     <w:lsdException w:name="heading 1" w:uiPriority="9" w:qFormat="1"/>
     <w:lsdException w:name="heading 2" w:semiHidden="1" w:uiPriority="9" w:unhideWhenUsed="1" w:qFormat="1"/>

</xml_diff>